<commit_message>
Update ERD, generate mysql database and fix menu items hrefs
</commit_message>
<xml_diff>
--- a/Japher Motors System - Tasks.docx
+++ b/Japher Motors System - Tasks.docx
@@ -763,7 +763,25 @@
                 <w:sz w:val="16"/>
                 <w:szCs w:val="16"/>
               </w:rPr>
-              <w:t>T3: Display customers details including visits when onHover customer’s name</w:t>
+              <w:t>T3: Display customers details including</w:t>
+            </w:r>
+            <w:r>
+              <w:rPr>
+                <w:rFonts w:ascii="Times New Roman" w:hAnsi="Times New Roman" w:cs="Times New Roman"/>
+                <w:sz w:val="16"/>
+                <w:szCs w:val="16"/>
+              </w:rPr>
+              <w:t xml:space="preserve"> visits when click on</w:t>
+            </w:r>
+            <w:bookmarkStart w:id="0" w:name="_GoBack"/>
+            <w:bookmarkEnd w:id="0"/>
+            <w:r>
+              <w:rPr>
+                <w:rFonts w:ascii="Times New Roman" w:hAnsi="Times New Roman" w:cs="Times New Roman"/>
+                <w:sz w:val="16"/>
+                <w:szCs w:val="16"/>
+              </w:rPr>
+              <w:t xml:space="preserve"> customer’s name</w:t>
             </w:r>
           </w:p>
           <w:p>
@@ -2794,17 +2812,7 @@
                 <w:sz w:val="16"/>
                 <w:szCs w:val="16"/>
               </w:rPr>
-              <w:t xml:space="preserve"> S</w:t>
-            </w:r>
-            <w:bookmarkStart w:id="0" w:name="_GoBack"/>
-            <w:bookmarkEnd w:id="0"/>
-            <w:r>
-              <w:rPr>
-                <w:rFonts w:ascii="Times New Roman" w:hAnsi="Times New Roman" w:cs="Times New Roman"/>
-                <w:sz w:val="16"/>
-                <w:szCs w:val="16"/>
-              </w:rPr>
-              <w:t>telian</w:t>
+              <w:t xml:space="preserve"> Stelian</w:t>
             </w:r>
           </w:p>
         </w:tc>

</xml_diff>